<commit_message>
Iteratief heeft twee versies, een waarbij er gebruik wordt gemaakt van kleine pull-moves en de ander waarbij er gebruik wordt gemaakt van rotatie van de aminozuren om opties te creeëren. Kleine aanpassingen in randomise, zodat die sneller werkt. En waarschijnlijk nog wel meer kleine aanpassingen.
</commit_message>
<xml_diff>
--- a/Brainstorm.docx
+++ b/Brainstorm.docx
@@ -33,6 +33,29 @@
     <w:p>
       <w:r>
         <w:t>Je kan doormiddel van de mogelijke bruggen een amino verplaatsen van plek om een brug te maken.</w:t>
+      </w:r>
+    </w:p>
+    <w:p/>
+    <w:p/>
+    <w:p>
+      <w:r>
+        <w:t>Hillclimb bekijken</w:t>
+      </w:r>
+    </w:p>
+    <w:p/>
+    <w:p>
+      <w:r>
+        <w:t>Liesbeth:</w:t>
+      </w:r>
+    </w:p>
+    <w:p>
+      <w:r>
+        <w:t>Ander algoritme</w:t>
+      </w:r>
+    </w:p>
+    <w:p>
+      <w:r>
+        <w:t>Wat gaat ze doen?</w:t>
       </w:r>
     </w:p>
     <w:sectPr>

</xml_diff>